<commit_message>
cook burgers with eli
</commit_message>
<xml_diff>
--- a/Week6_MultiAgent/BachmeierNTIM8150-6.docx
+++ b/Week6_MultiAgent/BachmeierNTIM8150-6.docx
@@ -173,69 +173,546 @@
       <w:r>
         <w:t>In contrast, businesses desire elegant solutions that promote agility through experimentation with low entry barriers and minimal economic overhead.</w:t>
       </w:r>
+      <w:r>
+        <w:t xml:space="preserve">  Meeting those expectations requires a different paradigm for simulating the environment.</w:t>
+      </w:r>
     </w:p>
     <w:p>
+      <w:pPr>
+        <w:pStyle w:val="Heading1"/>
+      </w:pPr>
+      <w:r>
+        <w:t>Definitions and Terminologies</w:t>
+      </w:r>
+    </w:p>
+    <w:p>
       <w:r>
         <w:tab/>
-        <w:t xml:space="preserve">Intelligent agents address this dilemma by providing a simpler </w:t>
+      </w:r>
+      <w:r>
+        <w:t xml:space="preserve">Engineers consistently find that maintaining monolithic technologies requires substantial overhead.  </w:t>
+      </w:r>
+      <w:r>
+        <w:t>Alternatively, u</w:t>
+      </w:r>
+      <w:r>
+        <w:t>sing microsystem architectures enables them to build and replace components rapidly in isolation.</w:t>
+      </w:r>
+      <w:r>
+        <w:t xml:space="preserve">  A similar idea exists with simulations with a decomposition of the environment into multiple intelligent agents (see Table 1). </w:t>
+      </w:r>
+    </w:p>
+    <w:p>
+      <w:pPr>
+        <w:pStyle w:val="Caption"/>
+      </w:pPr>
+      <w:r>
+        <w:t>Table 1: Principal Components</w:t>
+      </w:r>
+    </w:p>
+    <w:tbl>
+      <w:tblPr>
+        <w:tblStyle w:val="GridTable4"/>
+        <w:tblW w:w="0" w:type="auto"/>
+        <w:tblLook w:val="04A0" w:firstRow="1" w:lastRow="0" w:firstColumn="1" w:lastColumn="0" w:noHBand="0" w:noVBand="1"/>
+      </w:tblPr>
+      <w:tblGrid>
+        <w:gridCol w:w="2065"/>
+        <w:gridCol w:w="7285"/>
+      </w:tblGrid>
+      <w:tr>
+        <w:trPr>
+          <w:cnfStyle w:val="100000000000" w:firstRow="1" w:lastRow="0" w:firstColumn="0" w:lastColumn="0" w:oddVBand="0" w:evenVBand="0" w:oddHBand="0" w:evenHBand="0" w:firstRowFirstColumn="0" w:firstRowLastColumn="0" w:lastRowFirstColumn="0" w:lastRowLastColumn="0"/>
+        </w:trPr>
+        <w:tc>
+          <w:tcPr>
+            <w:cnfStyle w:val="001000000000" w:firstRow="0" w:lastRow="0" w:firstColumn="1" w:lastColumn="0" w:oddVBand="0" w:evenVBand="0" w:oddHBand="0" w:evenHBand="0" w:firstRowFirstColumn="0" w:firstRowLastColumn="0" w:lastRowFirstColumn="0" w:lastRowLastColumn="0"/>
+            <w:tcW w:w="2065" w:type="dxa"/>
+          </w:tcPr>
+          <w:p>
+            <w:pPr>
+              <w:jc w:val="center"/>
+            </w:pPr>
+            <w:r>
+              <w:t>Aspect</w:t>
+            </w:r>
+          </w:p>
+        </w:tc>
+        <w:tc>
+          <w:tcPr>
+            <w:tcW w:w="7285" w:type="dxa"/>
+          </w:tcPr>
+          <w:p>
+            <w:pPr>
+              <w:jc w:val="center"/>
+              <w:cnfStyle w:val="100000000000" w:firstRow="1" w:lastRow="0" w:firstColumn="0" w:lastColumn="0" w:oddVBand="0" w:evenVBand="0" w:oddHBand="0" w:evenHBand="0" w:firstRowFirstColumn="0" w:firstRowLastColumn="0" w:lastRowFirstColumn="0" w:lastRowLastColumn="0"/>
+            </w:pPr>
+            <w:r>
+              <w:t>Definition</w:t>
+            </w:r>
+          </w:p>
+        </w:tc>
+      </w:tr>
+      <w:tr>
+        <w:trPr>
+          <w:cnfStyle w:val="000000100000" w:firstRow="0" w:lastRow="0" w:firstColumn="0" w:lastColumn="0" w:oddVBand="0" w:evenVBand="0" w:oddHBand="1" w:evenHBand="0" w:firstRowFirstColumn="0" w:firstRowLastColumn="0" w:lastRowFirstColumn="0" w:lastRowLastColumn="0"/>
+        </w:trPr>
+        <w:tc>
+          <w:tcPr>
+            <w:cnfStyle w:val="001000000000" w:firstRow="0" w:lastRow="0" w:firstColumn="1" w:lastColumn="0" w:oddVBand="0" w:evenVBand="0" w:oddHBand="0" w:evenHBand="0" w:firstRowFirstColumn="0" w:firstRowLastColumn="0" w:lastRowFirstColumn="0" w:lastRowLastColumn="0"/>
+            <w:tcW w:w="2065" w:type="dxa"/>
+          </w:tcPr>
+          <w:p>
+            <w:pPr>
+              <w:rPr>
+                <w:b w:val="0"/>
+                <w:bCs w:val="0"/>
+              </w:rPr>
+            </w:pPr>
+            <w:r>
+              <w:rPr>
+                <w:b w:val="0"/>
+                <w:bCs w:val="0"/>
+              </w:rPr>
+              <w:t>Intelligence</w:t>
+            </w:r>
+          </w:p>
+        </w:tc>
+        <w:tc>
+          <w:tcPr>
+            <w:tcW w:w="7285" w:type="dxa"/>
+          </w:tcPr>
+          <w:p>
+            <w:pPr>
+              <w:cnfStyle w:val="000000100000" w:firstRow="0" w:lastRow="0" w:firstColumn="0" w:lastColumn="0" w:oddVBand="0" w:evenVBand="0" w:oddHBand="1" w:evenHBand="0" w:firstRowFirstColumn="0" w:firstRowLastColumn="0" w:lastRowFirstColumn="0" w:lastRowLastColumn="0"/>
+            </w:pPr>
+            <w:r>
+              <w:t>The ability to reason about a problem</w:t>
+            </w:r>
+          </w:p>
+        </w:tc>
+      </w:tr>
+      <w:tr>
+        <w:tc>
+          <w:tcPr>
+            <w:cnfStyle w:val="001000000000" w:firstRow="0" w:lastRow="0" w:firstColumn="1" w:lastColumn="0" w:oddVBand="0" w:evenVBand="0" w:oddHBand="0" w:evenHBand="0" w:firstRowFirstColumn="0" w:firstRowLastColumn="0" w:lastRowFirstColumn="0" w:lastRowLastColumn="0"/>
+            <w:tcW w:w="2065" w:type="dxa"/>
+          </w:tcPr>
+          <w:p>
+            <w:pPr>
+              <w:rPr>
+                <w:b w:val="0"/>
+                <w:bCs w:val="0"/>
+              </w:rPr>
+            </w:pPr>
+            <w:r>
+              <w:rPr>
+                <w:b w:val="0"/>
+                <w:bCs w:val="0"/>
+              </w:rPr>
+              <w:t>Simulation</w:t>
+            </w:r>
+          </w:p>
+        </w:tc>
+        <w:tc>
+          <w:tcPr>
+            <w:tcW w:w="7285" w:type="dxa"/>
+          </w:tcPr>
+          <w:p>
+            <w:pPr>
+              <w:cnfStyle w:val="000000000000" w:firstRow="0" w:lastRow="0" w:firstColumn="0" w:lastColumn="0" w:oddVBand="0" w:evenVBand="0" w:oddHBand="0" w:evenHBand="0" w:firstRowFirstColumn="0" w:firstRowLastColumn="0" w:lastRowFirstColumn="0" w:lastRowLastColumn="0"/>
+            </w:pPr>
+            <w:r>
+              <w:t>An experiment that produces a statistical model</w:t>
+            </w:r>
+          </w:p>
+        </w:tc>
+      </w:tr>
+      <w:tr>
+        <w:trPr>
+          <w:cnfStyle w:val="000000100000" w:firstRow="0" w:lastRow="0" w:firstColumn="0" w:lastColumn="0" w:oddVBand="0" w:evenVBand="0" w:oddHBand="1" w:evenHBand="0" w:firstRowFirstColumn="0" w:firstRowLastColumn="0" w:lastRowFirstColumn="0" w:lastRowLastColumn="0"/>
+        </w:trPr>
+        <w:tc>
+          <w:tcPr>
+            <w:cnfStyle w:val="001000000000" w:firstRow="0" w:lastRow="0" w:firstColumn="1" w:lastColumn="0" w:oddVBand="0" w:evenVBand="0" w:oddHBand="0" w:evenHBand="0" w:firstRowFirstColumn="0" w:firstRowLastColumn="0" w:lastRowFirstColumn="0" w:lastRowLastColumn="0"/>
+            <w:tcW w:w="2065" w:type="dxa"/>
+          </w:tcPr>
+          <w:p>
+            <w:pPr>
+              <w:rPr>
+                <w:b w:val="0"/>
+                <w:bCs w:val="0"/>
+              </w:rPr>
+            </w:pPr>
+            <w:r>
+              <w:rPr>
+                <w:b w:val="0"/>
+                <w:bCs w:val="0"/>
+              </w:rPr>
+              <w:t>Environment</w:t>
+            </w:r>
+          </w:p>
+        </w:tc>
+        <w:tc>
+          <w:tcPr>
+            <w:tcW w:w="7285" w:type="dxa"/>
+          </w:tcPr>
+          <w:p>
+            <w:pPr>
+              <w:cnfStyle w:val="000000100000" w:firstRow="0" w:lastRow="0" w:firstColumn="0" w:lastColumn="0" w:oddVBand="0" w:evenVBand="0" w:oddHBand="1" w:evenHBand="0" w:firstRowFirstColumn="0" w:firstRowLastColumn="0" w:lastRowFirstColumn="0" w:lastRowLastColumn="0"/>
+            </w:pPr>
+            <w:r>
+              <w:t>The universe contains the agents</w:t>
+            </w:r>
+          </w:p>
+        </w:tc>
+      </w:tr>
+      <w:tr>
+        <w:tc>
+          <w:tcPr>
+            <w:cnfStyle w:val="001000000000" w:firstRow="0" w:lastRow="0" w:firstColumn="1" w:lastColumn="0" w:oddVBand="0" w:evenVBand="0" w:oddHBand="0" w:evenHBand="0" w:firstRowFirstColumn="0" w:firstRowLastColumn="0" w:lastRowFirstColumn="0" w:lastRowLastColumn="0"/>
+            <w:tcW w:w="2065" w:type="dxa"/>
+          </w:tcPr>
+          <w:p>
+            <w:pPr>
+              <w:rPr>
+                <w:b w:val="0"/>
+                <w:bCs w:val="0"/>
+              </w:rPr>
+            </w:pPr>
+            <w:r>
+              <w:rPr>
+                <w:b w:val="0"/>
+                <w:bCs w:val="0"/>
+              </w:rPr>
+              <w:t>Agent</w:t>
+            </w:r>
+          </w:p>
+        </w:tc>
+        <w:tc>
+          <w:tcPr>
+            <w:tcW w:w="7285" w:type="dxa"/>
+          </w:tcPr>
+          <w:p>
+            <w:pPr>
+              <w:cnfStyle w:val="000000000000" w:firstRow="0" w:lastRow="0" w:firstColumn="0" w:lastColumn="0" w:oddVBand="0" w:evenVBand="0" w:oddHBand="0" w:evenHBand="0" w:firstRowFirstColumn="0" w:firstRowLastColumn="0" w:lastRowFirstColumn="0" w:lastRowLastColumn="0"/>
+            </w:pPr>
+            <w:r>
+              <w:t>An automaton that follows a predefined script</w:t>
+            </w:r>
+          </w:p>
+        </w:tc>
+      </w:tr>
+      <w:tr>
+        <w:trPr>
+          <w:cnfStyle w:val="000000100000" w:firstRow="0" w:lastRow="0" w:firstColumn="0" w:lastColumn="0" w:oddVBand="0" w:evenVBand="0" w:oddHBand="1" w:evenHBand="0" w:firstRowFirstColumn="0" w:firstRowLastColumn="0" w:lastRowFirstColumn="0" w:lastRowLastColumn="0"/>
+        </w:trPr>
+        <w:tc>
+          <w:tcPr>
+            <w:cnfStyle w:val="001000000000" w:firstRow="0" w:lastRow="0" w:firstColumn="1" w:lastColumn="0" w:oddVBand="0" w:evenVBand="0" w:oddHBand="0" w:evenHBand="0" w:firstRowFirstColumn="0" w:firstRowLastColumn="0" w:lastRowFirstColumn="0" w:lastRowLastColumn="0"/>
+            <w:tcW w:w="2065" w:type="dxa"/>
+          </w:tcPr>
+          <w:p>
+            <w:pPr>
+              <w:rPr>
+                <w:b w:val="0"/>
+                <w:bCs w:val="0"/>
+              </w:rPr>
+            </w:pPr>
+            <w:r>
+              <w:rPr>
+                <w:b w:val="0"/>
+                <w:bCs w:val="0"/>
+              </w:rPr>
+              <w:t>Objective</w:t>
+            </w:r>
+          </w:p>
+        </w:tc>
+        <w:tc>
+          <w:tcPr>
+            <w:tcW w:w="7285" w:type="dxa"/>
+          </w:tcPr>
+          <w:p>
+            <w:pPr>
+              <w:cnfStyle w:val="000000100000" w:firstRow="0" w:lastRow="0" w:firstColumn="0" w:lastColumn="0" w:oddVBand="0" w:evenVBand="0" w:oddHBand="1" w:evenHBand="0" w:firstRowFirstColumn="0" w:firstRowLastColumn="0" w:lastRowFirstColumn="0" w:lastRowLastColumn="0"/>
+            </w:pPr>
+            <w:r>
+              <w:t>The goal of the agent</w:t>
+            </w:r>
+          </w:p>
+        </w:tc>
+      </w:tr>
+      <w:tr>
+        <w:tc>
+          <w:tcPr>
+            <w:cnfStyle w:val="001000000000" w:firstRow="0" w:lastRow="0" w:firstColumn="1" w:lastColumn="0" w:oddVBand="0" w:evenVBand="0" w:oddHBand="0" w:evenHBand="0" w:firstRowFirstColumn="0" w:firstRowLastColumn="0" w:lastRowFirstColumn="0" w:lastRowLastColumn="0"/>
+            <w:tcW w:w="2065" w:type="dxa"/>
+          </w:tcPr>
+          <w:p>
+            <w:pPr>
+              <w:rPr>
+                <w:b w:val="0"/>
+                <w:bCs w:val="0"/>
+              </w:rPr>
+            </w:pPr>
+            <w:r>
+              <w:rPr>
+                <w:b w:val="0"/>
+                <w:bCs w:val="0"/>
+              </w:rPr>
+              <w:t>Tasks</w:t>
+            </w:r>
+          </w:p>
+        </w:tc>
+        <w:tc>
+          <w:tcPr>
+            <w:tcW w:w="7285" w:type="dxa"/>
+          </w:tcPr>
+          <w:p>
+            <w:pPr>
+              <w:cnfStyle w:val="000000000000" w:firstRow="0" w:lastRow="0" w:firstColumn="0" w:lastColumn="0" w:oddVBand="0" w:evenVBand="0" w:oddHBand="0" w:evenHBand="0" w:firstRowFirstColumn="0" w:firstRowLastColumn="0" w:lastRowFirstColumn="0" w:lastRowLastColumn="0"/>
+            </w:pPr>
+            <w:r>
+              <w:t>The steps necessary to complete the objective</w:t>
+            </w:r>
+          </w:p>
+        </w:tc>
+      </w:tr>
+      <w:tr>
+        <w:trPr>
+          <w:cnfStyle w:val="000000100000" w:firstRow="0" w:lastRow="0" w:firstColumn="0" w:lastColumn="0" w:oddVBand="0" w:evenVBand="0" w:oddHBand="1" w:evenHBand="0" w:firstRowFirstColumn="0" w:firstRowLastColumn="0" w:lastRowFirstColumn="0" w:lastRowLastColumn="0"/>
+        </w:trPr>
+        <w:tc>
+          <w:tcPr>
+            <w:cnfStyle w:val="001000000000" w:firstRow="0" w:lastRow="0" w:firstColumn="1" w:lastColumn="0" w:oddVBand="0" w:evenVBand="0" w:oddHBand="0" w:evenHBand="0" w:firstRowFirstColumn="0" w:firstRowLastColumn="0" w:lastRowFirstColumn="0" w:lastRowLastColumn="0"/>
+            <w:tcW w:w="2065" w:type="dxa"/>
+          </w:tcPr>
+          <w:p>
+            <w:pPr>
+              <w:rPr>
+                <w:b w:val="0"/>
+                <w:bCs w:val="0"/>
+              </w:rPr>
+            </w:pPr>
+            <w:r>
+              <w:rPr>
+                <w:b w:val="0"/>
+                <w:bCs w:val="0"/>
+              </w:rPr>
+              <w:t>Notification</w:t>
+            </w:r>
+          </w:p>
+        </w:tc>
+        <w:tc>
+          <w:tcPr>
+            <w:tcW w:w="7285" w:type="dxa"/>
+          </w:tcPr>
+          <w:p>
+            <w:pPr>
+              <w:cnfStyle w:val="000000100000" w:firstRow="0" w:lastRow="0" w:firstColumn="0" w:lastColumn="0" w:oddVBand="0" w:evenVBand="0" w:oddHBand="1" w:evenHBand="0" w:firstRowFirstColumn="0" w:firstRowLastColumn="0" w:lastRowFirstColumn="0" w:lastRowLastColumn="0"/>
+            </w:pPr>
+            <w:r>
+              <w:t>A collaborative or competing message between agents</w:t>
+            </w:r>
+          </w:p>
+        </w:tc>
+      </w:tr>
+      <w:tr>
+        <w:tc>
+          <w:tcPr>
+            <w:cnfStyle w:val="001000000000" w:firstRow="0" w:lastRow="0" w:firstColumn="1" w:lastColumn="0" w:oddVBand="0" w:evenVBand="0" w:oddHBand="0" w:evenHBand="0" w:firstRowFirstColumn="0" w:firstRowLastColumn="0" w:lastRowFirstColumn="0" w:lastRowLastColumn="0"/>
+            <w:tcW w:w="2065" w:type="dxa"/>
+          </w:tcPr>
+          <w:p>
+            <w:pPr>
+              <w:rPr>
+                <w:b w:val="0"/>
+                <w:bCs w:val="0"/>
+              </w:rPr>
+            </w:pPr>
+            <w:r>
+              <w:rPr>
+                <w:b w:val="0"/>
+                <w:bCs w:val="0"/>
+              </w:rPr>
+              <w:t>Swarm</w:t>
+            </w:r>
+          </w:p>
+        </w:tc>
+        <w:tc>
+          <w:tcPr>
+            <w:tcW w:w="7285" w:type="dxa"/>
+          </w:tcPr>
+          <w:p>
+            <w:pPr>
+              <w:cnfStyle w:val="000000000000" w:firstRow="0" w:lastRow="0" w:firstColumn="0" w:lastColumn="0" w:oddVBand="0" w:evenVBand="0" w:oddHBand="0" w:evenHBand="0" w:firstRowFirstColumn="0" w:firstRowLastColumn="0" w:lastRowFirstColumn="0" w:lastRowLastColumn="0"/>
+            </w:pPr>
+            <w:r>
+              <w:t>A group of agents</w:t>
+            </w:r>
+          </w:p>
+        </w:tc>
+      </w:tr>
+      <w:tr>
+        <w:trPr>
+          <w:cnfStyle w:val="000000100000" w:firstRow="0" w:lastRow="0" w:firstColumn="0" w:lastColumn="0" w:oddVBand="0" w:evenVBand="0" w:oddHBand="1" w:evenHBand="0" w:firstRowFirstColumn="0" w:firstRowLastColumn="0" w:lastRowFirstColumn="0" w:lastRowLastColumn="0"/>
+        </w:trPr>
+        <w:tc>
+          <w:tcPr>
+            <w:cnfStyle w:val="001000000000" w:firstRow="0" w:lastRow="0" w:firstColumn="1" w:lastColumn="0" w:oddVBand="0" w:evenVBand="0" w:oddHBand="0" w:evenHBand="0" w:firstRowFirstColumn="0" w:firstRowLastColumn="0" w:lastRowFirstColumn="0" w:lastRowLastColumn="0"/>
+            <w:tcW w:w="2065" w:type="dxa"/>
+          </w:tcPr>
+          <w:p>
+            <w:pPr>
+              <w:rPr>
+                <w:b w:val="0"/>
+                <w:bCs w:val="0"/>
+              </w:rPr>
+            </w:pPr>
+            <w:r>
+              <w:rPr>
+                <w:b w:val="0"/>
+                <w:bCs w:val="0"/>
+              </w:rPr>
+              <w:t>Choice</w:t>
+            </w:r>
+          </w:p>
+        </w:tc>
+        <w:tc>
+          <w:tcPr>
+            <w:tcW w:w="7285" w:type="dxa"/>
+          </w:tcPr>
+          <w:p>
+            <w:pPr>
+              <w:cnfStyle w:val="000000100000" w:firstRow="0" w:lastRow="0" w:firstColumn="0" w:lastColumn="0" w:oddVBand="0" w:evenVBand="0" w:oddHBand="1" w:evenHBand="0" w:firstRowFirstColumn="0" w:firstRowLastColumn="0" w:lastRowFirstColumn="0" w:lastRowLastColumn="0"/>
+            </w:pPr>
+            <w:r>
+              <w:t>The random decision of an agent within its action space</w:t>
+            </w:r>
+          </w:p>
+        </w:tc>
+      </w:tr>
+      <w:tr>
+        <w:tc>
+          <w:tcPr>
+            <w:cnfStyle w:val="001000000000" w:firstRow="0" w:lastRow="0" w:firstColumn="1" w:lastColumn="0" w:oddVBand="0" w:evenVBand="0" w:oddHBand="0" w:evenHBand="0" w:firstRowFirstColumn="0" w:firstRowLastColumn="0" w:lastRowFirstColumn="0" w:lastRowLastColumn="0"/>
+            <w:tcW w:w="2065" w:type="dxa"/>
+          </w:tcPr>
+          <w:p>
+            <w:pPr>
+              <w:rPr>
+                <w:b w:val="0"/>
+                <w:bCs w:val="0"/>
+              </w:rPr>
+            </w:pPr>
+            <w:r>
+              <w:rPr>
+                <w:b w:val="0"/>
+                <w:bCs w:val="0"/>
+              </w:rPr>
+              <w:t>Aggregate Choice</w:t>
+            </w:r>
+          </w:p>
+        </w:tc>
+        <w:tc>
+          <w:tcPr>
+            <w:tcW w:w="7285" w:type="dxa"/>
+          </w:tcPr>
+          <w:p>
+            <w:pPr>
+              <w:cnfStyle w:val="000000000000" w:firstRow="0" w:lastRow="0" w:firstColumn="0" w:lastColumn="0" w:oddVBand="0" w:evenVBand="0" w:oddHBand="0" w:evenHBand="0" w:firstRowFirstColumn="0" w:firstRowLastColumn="0" w:lastRowFirstColumn="0" w:lastRowLastColumn="0"/>
+            </w:pPr>
+            <w:r>
+              <w:t>The net effect of multiple independent agent decisions</w:t>
+            </w:r>
+          </w:p>
+        </w:tc>
+      </w:tr>
+    </w:tbl>
+    <w:p/>
+    <w:p>
+      <w:r>
+        <w:lastRenderedPageBreak/>
+        <w:tab/>
+        <w:t xml:space="preserve">A simulation experiment first identifies the environment, participants, and one or more objectives.  Each participant, called an agent, attempts to complete its objective under a set of guiding rules and principles.  For instance, </w:t>
       </w:r>
       <w:proofErr w:type="spellStart"/>
       <w:r>
-        <w:t>paradymn</w:t>
+        <w:t>NetLogo’s</w:t>
       </w:r>
       <w:proofErr w:type="spellEnd"/>
       <w:r>
-        <w:t xml:space="preserve"> for simulating an environment.</w:t>
-      </w:r>
-      <w:r>
-        <w:t xml:space="preserve">  Instead of directly tackling macro problems, a decomposition of the world occurs to identify its various </w:t>
-      </w:r>
-      <w:r>
-        <w:t xml:space="preserve">participants (called </w:t>
-      </w:r>
-      <w:r>
-        <w:t>agents</w:t>
-      </w:r>
-      <w:r>
-        <w:t>)</w:t>
-      </w:r>
-      <w:r>
-        <w:t>.  Each agent performs a collection of tasks under a guiding set of rules and principles.</w:t>
-      </w:r>
-      <w:r>
-        <w:t xml:space="preserve">  </w:t>
-      </w:r>
-      <w:r>
-        <w:t xml:space="preserve">While solving these tasks, agents can </w:t>
-      </w:r>
-      <w:r>
-        <w:t xml:space="preserve">perform </w:t>
-      </w:r>
-      <w:r>
-        <w:t>collaborat</w:t>
-      </w:r>
-      <w:r>
-        <w:t>ive</w:t>
-      </w:r>
-      <w:r>
-        <w:t xml:space="preserve"> or compet</w:t>
-      </w:r>
-      <w:r>
-        <w:t>ing</w:t>
-      </w:r>
-      <w:r>
         <w:t xml:space="preserve"> </w:t>
       </w:r>
-      <w:r>
-        <w:t>actions and send notifications to one another</w:t>
+      <w:proofErr w:type="spellStart"/>
+      <w:r>
+        <w:t>BeeSmart</w:t>
+      </w:r>
+      <w:proofErr w:type="spellEnd"/>
+      <w:r>
+        <w:t xml:space="preserve"> environment contains multiple bees that attempt to </w:t>
+      </w:r>
+      <w:r>
+        <w:t>maximize food production from various</w:t>
+      </w:r>
+      <w:r>
+        <w:t xml:space="preserve"> honey pot</w:t>
+      </w:r>
+      <w:r>
+        <w:t>s</w:t>
+      </w:r>
+      <w:r>
+        <w:t xml:space="preserve"> within a given scene</w:t>
+      </w:r>
+      <w:sdt>
+        <w:sdtPr>
+          <w:id w:val="282005456"/>
+          <w:citation/>
+        </w:sdtPr>
+        <w:sdtContent>
+          <w:r>
+            <w:fldChar w:fldCharType="begin"/>
+          </w:r>
+          <w:r>
+            <w:instrText xml:space="preserve"> CITATION Wil14 \l 1033 </w:instrText>
+          </w:r>
+          <w:r>
+            <w:fldChar w:fldCharType="separate"/>
+          </w:r>
+          <w:r>
+            <w:rPr>
+              <w:noProof/>
+            </w:rPr>
+            <w:t xml:space="preserve"> (Wilensky, 2014)</w:t>
+          </w:r>
+          <w:r>
+            <w:fldChar w:fldCharType="end"/>
+          </w:r>
+        </w:sdtContent>
+      </w:sdt>
+      <w:r>
+        <w:t>.  Initially, the swarm fumbles around</w:t>
+      </w:r>
+      <w:r>
+        <w:t xml:space="preserve"> </w:t>
+      </w:r>
+      <w:r>
+        <w:t xml:space="preserve">until discovering a couple of </w:t>
+      </w:r>
+      <w:r>
+        <w:t>locations</w:t>
       </w:r>
       <w:r>
         <w:t>.</w:t>
       </w:r>
       <w:r>
-        <w:t xml:space="preserve">  An aggregation of independent agent decisions then builds broader insights. </w:t>
+        <w:t xml:space="preserve">  After some time, the colony will divide across multiple honey pots and compare site values with neighboring peers.  Eventually, the bees converge to the optimal configuration that provides the maximum food for the hive.</w:t>
+      </w:r>
+      <w:r>
+        <w:t xml:space="preserve">  While no individual agent understands the ideal distribution across the environment, the aggregate of independent decisions enables analysts to extract sophisticated observations about the broader system.</w:t>
       </w:r>
     </w:p>
+    <w:p/>
     <w:sectPr>
       <w:headerReference w:type="even" r:id="rId7"/>
       <w:headerReference w:type="default" r:id="rId8"/>
@@ -1042,6 +1519,101 @@
       <w:szCs w:val="18"/>
     </w:rPr>
   </w:style>
+  <w:style w:type="table" w:styleId="TableGrid">
+    <w:name w:val="Table Grid"/>
+    <w:basedOn w:val="TableNormal"/>
+    <w:uiPriority w:val="39"/>
+    <w:rsid w:val="00824A23"/>
+    <w:pPr>
+      <w:spacing w:line="240" w:lineRule="auto"/>
+    </w:pPr>
+    <w:tblPr>
+      <w:tblBorders>
+        <w:top w:val="single" w:sz="4" w:space="0" w:color="auto"/>
+        <w:left w:val="single" w:sz="4" w:space="0" w:color="auto"/>
+        <w:bottom w:val="single" w:sz="4" w:space="0" w:color="auto"/>
+        <w:right w:val="single" w:sz="4" w:space="0" w:color="auto"/>
+        <w:insideH w:val="single" w:sz="4" w:space="0" w:color="auto"/>
+        <w:insideV w:val="single" w:sz="4" w:space="0" w:color="auto"/>
+      </w:tblBorders>
+    </w:tblPr>
+  </w:style>
+  <w:style w:type="table" w:styleId="GridTable4">
+    <w:name w:val="Grid Table 4"/>
+    <w:basedOn w:val="TableNormal"/>
+    <w:uiPriority w:val="49"/>
+    <w:rsid w:val="00824A23"/>
+    <w:pPr>
+      <w:spacing w:line="240" w:lineRule="auto"/>
+    </w:pPr>
+    <w:tblPr>
+      <w:tblStyleRowBandSize w:val="1"/>
+      <w:tblStyleColBandSize w:val="1"/>
+      <w:tblBorders>
+        <w:top w:val="single" w:sz="4" w:space="0" w:color="666666" w:themeColor="text1" w:themeTint="99"/>
+        <w:left w:val="single" w:sz="4" w:space="0" w:color="666666" w:themeColor="text1" w:themeTint="99"/>
+        <w:bottom w:val="single" w:sz="4" w:space="0" w:color="666666" w:themeColor="text1" w:themeTint="99"/>
+        <w:right w:val="single" w:sz="4" w:space="0" w:color="666666" w:themeColor="text1" w:themeTint="99"/>
+        <w:insideH w:val="single" w:sz="4" w:space="0" w:color="666666" w:themeColor="text1" w:themeTint="99"/>
+        <w:insideV w:val="single" w:sz="4" w:space="0" w:color="666666" w:themeColor="text1" w:themeTint="99"/>
+      </w:tblBorders>
+    </w:tblPr>
+    <w:tblStylePr w:type="firstRow">
+      <w:rPr>
+        <w:b/>
+        <w:bCs/>
+        <w:color w:val="FFFFFF" w:themeColor="background1"/>
+      </w:rPr>
+      <w:tblPr/>
+      <w:tcPr>
+        <w:tcBorders>
+          <w:top w:val="single" w:sz="4" w:space="0" w:color="000000" w:themeColor="text1"/>
+          <w:left w:val="single" w:sz="4" w:space="0" w:color="000000" w:themeColor="text1"/>
+          <w:bottom w:val="single" w:sz="4" w:space="0" w:color="000000" w:themeColor="text1"/>
+          <w:right w:val="single" w:sz="4" w:space="0" w:color="000000" w:themeColor="text1"/>
+          <w:insideH w:val="nil"/>
+          <w:insideV w:val="nil"/>
+        </w:tcBorders>
+        <w:shd w:val="clear" w:color="auto" w:fill="000000" w:themeFill="text1"/>
+      </w:tcPr>
+    </w:tblStylePr>
+    <w:tblStylePr w:type="lastRow">
+      <w:rPr>
+        <w:b/>
+        <w:bCs/>
+      </w:rPr>
+      <w:tblPr/>
+      <w:tcPr>
+        <w:tcBorders>
+          <w:top w:val="double" w:sz="4" w:space="0" w:color="000000" w:themeColor="text1"/>
+        </w:tcBorders>
+      </w:tcPr>
+    </w:tblStylePr>
+    <w:tblStylePr w:type="firstCol">
+      <w:rPr>
+        <w:b/>
+        <w:bCs/>
+      </w:rPr>
+    </w:tblStylePr>
+    <w:tblStylePr w:type="lastCol">
+      <w:rPr>
+        <w:b/>
+        <w:bCs/>
+      </w:rPr>
+    </w:tblStylePr>
+    <w:tblStylePr w:type="band1Vert">
+      <w:tblPr/>
+      <w:tcPr>
+        <w:shd w:val="clear" w:color="auto" w:fill="CCCCCC" w:themeFill="text1" w:themeFillTint="33"/>
+      </w:tcPr>
+    </w:tblStylePr>
+    <w:tblStylePr w:type="band1Horz">
+      <w:tblPr/>
+      <w:tcPr>
+        <w:shd w:val="clear" w:color="auto" w:fill="CCCCCC" w:themeFill="text1" w:themeFillTint="33"/>
+      </w:tcPr>
+    </w:tblStylePr>
+  </w:style>
 </w:styles>
 </file>
 
@@ -1363,11 +1935,31 @@
     <b:DOI>10.1109/WSC.1996.873274</b:DOI>
     <b:RefOrder>1</b:RefOrder>
   </b:Source>
+  <b:Source>
+    <b:Tag>Wil14</b:Tag>
+    <b:SourceType>InternetSite</b:SourceType>
+    <b:Guid>{F776CB10-28F1-4F34-9ADA-853CF114EC35}</b:Guid>
+    <b:Title>BeeSmart hive finding</b:Title>
+    <b:Year>2014</b:Year>
+    <b:Author>
+      <b:Author>
+        <b:NameList>
+          <b:Person>
+            <b:Last>Wilensky</b:Last>
+            <b:First>U</b:First>
+          </b:Person>
+        </b:NameList>
+      </b:Author>
+    </b:Author>
+    <b:InternetSiteTitle>Netlogo</b:InternetSiteTitle>
+    <b:URL>https://ccl.northwestern.edu/netlogo/models/BeeSmartHiveFinding</b:URL>
+    <b:RefOrder>2</b:RefOrder>
+  </b:Source>
 </b:Sources>
 </file>
 
 <file path=customXml/itemProps1.xml><?xml version="1.0" encoding="utf-8"?>
-<ds:datastoreItem xmlns:ds="http://schemas.openxmlformats.org/officeDocument/2006/customXml" ds:itemID="{73DC166B-DAD2-4DB4-B0BC-C07BA116CEE2}">
+<ds:datastoreItem xmlns:ds="http://schemas.openxmlformats.org/officeDocument/2006/customXml" ds:itemID="{9CC584DC-6EBC-4156-AC1F-09DA5B89C381}">
   <ds:schemaRefs>
     <ds:schemaRef ds:uri="http://schemas.openxmlformats.org/officeDocument/2006/bibliography"/>
   </ds:schemaRefs>

</xml_diff>

<commit_message>
really cooking bugers now
</commit_message>
<xml_diff>
--- a/Week6_MultiAgent/BachmeierNTIM8150-6.docx
+++ b/Week6_MultiAgent/BachmeierNTIM8150-6.docx
@@ -708,18 +708,136 @@
       <w:r>
         <w:t xml:space="preserve">  After some time, the colony will divide across multiple honey pots and compare site values with neighboring peers.  Eventually, the bees converge to the optimal configuration that provides the maximum food for the hive.</w:t>
       </w:r>
-      <w:r>
-        <w:t xml:space="preserve">  While no individual agent understands the ideal distribution across the environment, the aggregate of independent decisions enables analysts to extract sophisticated observations about the broader system.</w:t>
-      </w:r>
     </w:p>
-    <w:p/>
+    <w:p>
+      <w:pPr>
+        <w:pStyle w:val="Caption"/>
+      </w:pPr>
+      <w:r>
+        <w:t xml:space="preserve">Figure 1: </w:t>
+      </w:r>
+      <w:proofErr w:type="spellStart"/>
+      <w:r>
+        <w:t>BeeSmart</w:t>
+      </w:r>
+      <w:proofErr w:type="spellEnd"/>
+      <w:r>
+        <w:t xml:space="preserve"> Simulation </w:t>
+      </w:r>
+      <w:sdt>
+        <w:sdtPr>
+          <w:id w:val="1031689376"/>
+          <w:citation/>
+        </w:sdtPr>
+        <w:sdtContent>
+          <w:r>
+            <w:fldChar w:fldCharType="begin"/>
+          </w:r>
+          <w:r>
+            <w:instrText xml:space="preserve"> CITATION Wil14 \l 1033 </w:instrText>
+          </w:r>
+          <w:r>
+            <w:fldChar w:fldCharType="separate"/>
+          </w:r>
+          <w:r>
+            <w:rPr>
+              <w:noProof/>
+            </w:rPr>
+            <w:t>(Wilensky, 2014)</w:t>
+          </w:r>
+          <w:r>
+            <w:fldChar w:fldCharType="end"/>
+          </w:r>
+        </w:sdtContent>
+      </w:sdt>
+    </w:p>
+    <w:p>
+      <w:pPr>
+        <w:jc w:val="center"/>
+      </w:pPr>
+      <w:r>
+        <w:rPr>
+          <w:noProof/>
+        </w:rPr>
+        <w:drawing>
+          <wp:inline distT="0" distB="0" distL="0" distR="0" wp14:anchorId="205F3F56" wp14:editId="286CF520">
+            <wp:extent cx="4801445" cy="2725948"/>
+            <wp:effectExtent l="0" t="0" r="0" b="0"/>
+            <wp:docPr id="1" name="Picture 1"/>
+            <wp:cNvGraphicFramePr>
+              <a:graphicFrameLocks xmlns:a="http://schemas.openxmlformats.org/drawingml/2006/main" noChangeAspect="1"/>
+            </wp:cNvGraphicFramePr>
+            <a:graphic xmlns:a="http://schemas.openxmlformats.org/drawingml/2006/main">
+              <a:graphicData uri="http://schemas.openxmlformats.org/drawingml/2006/picture">
+                <pic:pic xmlns:pic="http://schemas.openxmlformats.org/drawingml/2006/picture">
+                  <pic:nvPicPr>
+                    <pic:cNvPr id="1" name=""/>
+                    <pic:cNvPicPr/>
+                  </pic:nvPicPr>
+                  <pic:blipFill>
+                    <a:blip r:embed="rId7"/>
+                    <a:stretch>
+                      <a:fillRect/>
+                    </a:stretch>
+                  </pic:blipFill>
+                  <pic:spPr>
+                    <a:xfrm>
+                      <a:off x="0" y="0"/>
+                      <a:ext cx="4872765" cy="2766439"/>
+                    </a:xfrm>
+                    <a:prstGeom prst="rect">
+                      <a:avLst/>
+                    </a:prstGeom>
+                  </pic:spPr>
+                </pic:pic>
+              </a:graphicData>
+            </a:graphic>
+          </wp:inline>
+        </w:drawing>
+      </w:r>
+      <w:r>
+        <w:t xml:space="preserve">  </w:t>
+      </w:r>
+    </w:p>
+    <w:p>
+      <w:pPr>
+        <w:ind w:firstLine="720"/>
+      </w:pPr>
+      <w:r>
+        <w:t xml:space="preserve">While no individual agent understands the ideal distribution across the environment, the aggregate of independent decisions enables analysts to extract sophisticated observations about the broader </w:t>
+      </w:r>
+      <w:r>
+        <w:t>objectives</w:t>
+      </w:r>
+      <w:r>
+        <w:t xml:space="preserve">.  </w:t>
+      </w:r>
+      <w:r>
+        <w:t>It is also possible to quickly expand upon this simulation by designing expert agents, such as communication specialists, to propagate messages twice as fast.  After defining the role and its local rules, the existing simulation can immediately incorporate those customizations.</w:t>
+      </w:r>
+    </w:p>
+    <w:p>
+      <w:pPr>
+        <w:pStyle w:val="Heading1"/>
+      </w:pPr>
+      <w:r>
+        <w:lastRenderedPageBreak/>
+        <w:t>Theoretical and Practical Perspectives</w:t>
+      </w:r>
+    </w:p>
+    <w:p>
+      <w:r>
+        <w:tab/>
+        <w:t>Genetic Algorithms (GA) and Cellular Automata (CA) power many evolutionary computational models.</w:t>
+      </w:r>
+    </w:p>
     <w:sectPr>
-      <w:headerReference w:type="even" r:id="rId7"/>
-      <w:headerReference w:type="default" r:id="rId8"/>
-      <w:footerReference w:type="even" r:id="rId9"/>
-      <w:footerReference w:type="default" r:id="rId10"/>
-      <w:headerReference w:type="first" r:id="rId11"/>
-      <w:footerReference w:type="first" r:id="rId12"/>
+      <w:headerReference w:type="even" r:id="rId8"/>
+      <w:headerReference w:type="default" r:id="rId9"/>
+      <w:footerReference w:type="even" r:id="rId10"/>
+      <w:footerReference w:type="default" r:id="rId11"/>
+      <w:headerReference w:type="first" r:id="rId12"/>
+      <w:footerReference w:type="first" r:id="rId13"/>
       <w:pgSz w:w="12240" w:h="15840"/>
       <w:pgMar w:top="1440" w:right="1440" w:bottom="1440" w:left="1440" w:header="720" w:footer="720" w:gutter="0"/>
       <w:pgNumType w:start="1"/>

</xml_diff>

<commit_message>
pee the dog again
</commit_message>
<xml_diff>
--- a/Week6_MultiAgent/BachmeierNTIM8150-6.docx
+++ b/Week6_MultiAgent/BachmeierNTIM8150-6.docx
@@ -828,16 +828,217 @@
     <w:p>
       <w:r>
         <w:tab/>
-        <w:t>Genetic Algorithms (GA) and Cellular Automata (CA) power many evolutionary computational models.</w:t>
+        <w:t>In addition to executing rapid experimentation at scale, organizations require algorithms</w:t>
+      </w:r>
+      <w:r>
+        <w:t xml:space="preserve"> that enable their agents to evolve.  Traditionally evolutionary computation leverages Genetic Algorithms (GA) and Cellular Automata (CA) (Keller et al., 2016; </w:t>
+      </w:r>
+      <w:proofErr w:type="spellStart"/>
+      <w:r>
+        <w:t>Wildberger</w:t>
+      </w:r>
+      <w:proofErr w:type="spellEnd"/>
+      <w:r>
+        <w:t>, 1996).  Others have extended these strategies, such as Multi-Level Agent-Based Modeling (ML-ABM), to create more adaptive simulations (</w:t>
+      </w:r>
+      <w:proofErr w:type="spellStart"/>
+      <w:r>
+        <w:t>Hijorth</w:t>
+      </w:r>
+      <w:proofErr w:type="spellEnd"/>
+      <w:r>
+        <w:t xml:space="preserve"> et al., 2020).</w:t>
+      </w:r>
+    </w:p>
+    <w:p>
+      <w:pPr>
+        <w:pStyle w:val="Heading2"/>
+      </w:pPr>
+      <w:r>
+        <w:t>Genetic Algorithms (GA)</w:t>
+      </w:r>
+    </w:p>
+    <w:p>
+      <w:r>
+        <w:tab/>
+        <w:t xml:space="preserve">The Traveling Salesman is a classical graph puzzle the attempts to find the most efficient route through N-cities.  Even with ubiquitous access to cloud computing, enumerating through an exhaustive search is not practical due to the combinations growing at </w:t>
+      </w:r>
+      <m:oMath>
+        <m:f>
+          <m:fPr>
+            <m:ctrlPr>
+              <w:rPr>
+                <w:rFonts w:ascii="Cambria Math" w:hAnsi="Cambria Math"/>
+                <w:i/>
+              </w:rPr>
+            </m:ctrlPr>
+          </m:fPr>
+          <m:num>
+            <m:d>
+              <m:dPr>
+                <m:ctrlPr>
+                  <w:rPr>
+                    <w:rFonts w:ascii="Cambria Math" w:hAnsi="Cambria Math"/>
+                    <w:i/>
+                  </w:rPr>
+                </m:ctrlPr>
+              </m:dPr>
+              <m:e>
+                <m:r>
+                  <w:rPr>
+                    <w:rFonts w:ascii="Cambria Math" w:hAnsi="Cambria Math"/>
+                  </w:rPr>
+                  <m:t>n-1</m:t>
+                </m:r>
+              </m:e>
+            </m:d>
+            <m:r>
+              <w:rPr>
+                <w:rFonts w:ascii="Cambria Math" w:hAnsi="Cambria Math"/>
+              </w:rPr>
+              <m:t>!</m:t>
+            </m:r>
+          </m:num>
+          <m:den>
+            <m:r>
+              <w:rPr>
+                <w:rFonts w:ascii="Cambria Math" w:hAnsi="Cambria Math"/>
+              </w:rPr>
+              <m:t>2</m:t>
+            </m:r>
+          </m:den>
+        </m:f>
+      </m:oMath>
+      <w:r>
+        <w:rPr>
+          <w:rFonts w:eastAsiaTheme="minorEastAsia"/>
+        </w:rPr>
+        <w:t xml:space="preserve"> (Keller et al., 2016)</w:t>
+      </w:r>
+      <w:r>
+        <w:t>.  As the simulation continues to scale-out, it requires a mechanism to prune that search space and quickly discover the optimal answers.  The Theory of Evolution states that biology weeds out inferior strains through the Natural Selection Process</w:t>
+      </w:r>
+      <w:sdt>
+        <w:sdtPr>
+          <w:id w:val="-1167330100"/>
+          <w:citation/>
+        </w:sdtPr>
+        <w:sdtContent>
+          <w:r>
+            <w:fldChar w:fldCharType="begin"/>
+          </w:r>
+          <w:r>
+            <w:instrText xml:space="preserve"> CITATION Dar59 \l 1033 </w:instrText>
+          </w:r>
+          <w:r>
+            <w:fldChar w:fldCharType="separate"/>
+          </w:r>
+          <w:r>
+            <w:rPr>
+              <w:noProof/>
+            </w:rPr>
+            <w:t xml:space="preserve"> (Darwin, 1859)</w:t>
+          </w:r>
+          <w:r>
+            <w:fldChar w:fldCharType="end"/>
+          </w:r>
+        </w:sdtContent>
+      </w:sdt>
+      <w:r>
+        <w:t>.  Computers can replicate this model through Genetic Algorithms to converge on optimal configurations (see Figure 2).</w:t>
+      </w:r>
+    </w:p>
+    <w:p>
+      <w:pPr>
+        <w:pStyle w:val="Caption"/>
+      </w:pPr>
+      <w:r>
+        <w:t>Figure 2: Genetic Algorithm</w:t>
+      </w:r>
+    </w:p>
+    <w:p>
+      <w:pPr>
+        <w:jc w:val="center"/>
+      </w:pPr>
+      <w:r>
+        <w:rPr>
+          <w:noProof/>
+        </w:rPr>
+        <w:drawing>
+          <wp:inline distT="0" distB="0" distL="0" distR="0" wp14:anchorId="227652E9" wp14:editId="78B20B1B">
+            <wp:extent cx="3029803" cy="2582775"/>
+            <wp:effectExtent l="0" t="0" r="0" b="8255"/>
+            <wp:docPr id="2" name="Picture 2"/>
+            <wp:cNvGraphicFramePr>
+              <a:graphicFrameLocks xmlns:a="http://schemas.openxmlformats.org/drawingml/2006/main" noChangeAspect="1"/>
+            </wp:cNvGraphicFramePr>
+            <a:graphic xmlns:a="http://schemas.openxmlformats.org/drawingml/2006/main">
+              <a:graphicData uri="http://schemas.openxmlformats.org/drawingml/2006/picture">
+                <pic:pic xmlns:pic="http://schemas.openxmlformats.org/drawingml/2006/picture">
+                  <pic:nvPicPr>
+                    <pic:cNvPr id="1" name=""/>
+                    <pic:cNvPicPr/>
+                  </pic:nvPicPr>
+                  <pic:blipFill>
+                    <a:blip r:embed="rId8"/>
+                    <a:stretch>
+                      <a:fillRect/>
+                    </a:stretch>
+                  </pic:blipFill>
+                  <pic:spPr>
+                    <a:xfrm>
+                      <a:off x="0" y="0"/>
+                      <a:ext cx="3092267" cy="2636023"/>
+                    </a:xfrm>
+                    <a:prstGeom prst="rect">
+                      <a:avLst/>
+                    </a:prstGeom>
+                  </pic:spPr>
+                </pic:pic>
+              </a:graphicData>
+            </a:graphic>
+          </wp:inline>
+        </w:drawing>
+      </w:r>
+    </w:p>
+    <w:p>
+      <w:r>
+        <w:lastRenderedPageBreak/>
+        <w:tab/>
+        <w:t xml:space="preserve">The solution begins by modeling a potential answer as a vector of classification features.  First, hundreds to thousands of randomly initialized instances run through the simulation to compute a per-instance score.  Then a TOP-N ranking keeps the best instances and discards any other instances.  Next, a </w:t>
+      </w:r>
+      <w:proofErr w:type="gramStart"/>
+      <w:r>
+        <w:t>cross-breeding</w:t>
+      </w:r>
+      <w:proofErr w:type="gramEnd"/>
+      <w:r>
+        <w:t xml:space="preserve"> and mutation process mixes features from winning combinations to produce the offspring.  Those offspring cycle through this system thousands of times until only superior specimens remain.</w:t>
+      </w:r>
+    </w:p>
+    <w:p>
+      <w:pPr>
+        <w:pStyle w:val="Heading2"/>
+      </w:pPr>
+      <w:r>
+        <w:t>Cellular Automata (CA)</w:t>
+      </w:r>
+    </w:p>
+    <w:p>
+      <w:pPr>
+        <w:pStyle w:val="Heading2"/>
+      </w:pPr>
+      <w:r>
+        <w:t>Multi-Level Agent-Based Modeling (ML-ABM)</w:t>
       </w:r>
     </w:p>
     <w:sectPr>
-      <w:headerReference w:type="even" r:id="rId8"/>
-      <w:headerReference w:type="default" r:id="rId9"/>
-      <w:footerReference w:type="even" r:id="rId10"/>
-      <w:footerReference w:type="default" r:id="rId11"/>
-      <w:headerReference w:type="first" r:id="rId12"/>
-      <w:footerReference w:type="first" r:id="rId13"/>
+      <w:headerReference w:type="even" r:id="rId9"/>
+      <w:headerReference w:type="default" r:id="rId10"/>
+      <w:footerReference w:type="even" r:id="rId11"/>
+      <w:footerReference w:type="default" r:id="rId12"/>
+      <w:headerReference w:type="first" r:id="rId13"/>
+      <w:footerReference w:type="first" r:id="rId14"/>
       <w:pgSz w:w="12240" w:h="15840"/>
       <w:pgMar w:top="1440" w:right="1440" w:bottom="1440" w:left="1440" w:header="720" w:footer="720" w:gutter="0"/>
       <w:pgNumType w:start="1"/>
@@ -1732,6 +1933,16 @@
       </w:tcPr>
     </w:tblStylePr>
   </w:style>
+  <w:style w:type="character" w:styleId="PlaceholderText">
+    <w:name w:val="Placeholder Text"/>
+    <w:basedOn w:val="DefaultParagraphFont"/>
+    <w:uiPriority w:val="99"/>
+    <w:semiHidden/>
+    <w:rsid w:val="003E61E3"/>
+    <w:rPr>
+      <w:color w:val="808080"/>
+    </w:rPr>
+  </w:style>
 </w:styles>
 </file>
 
@@ -2073,11 +2284,91 @@
     <b:URL>https://ccl.northwestern.edu/netlogo/models/BeeSmartHiveFinding</b:URL>
     <b:RefOrder>2</b:RefOrder>
   </b:Source>
+  <b:Source>
+    <b:Tag>Kel16</b:Tag>
+    <b:SourceType>Book</b:SourceType>
+    <b:Guid>{EDB8FC0A-2279-4FE5-95A2-EE9E0B67E26A}</b:Guid>
+    <b:Title>Fundamentals of Computational Intelligence</b:Title>
+    <b:Year>2016</b:Year>
+    <b:Author>
+      <b:Author>
+        <b:NameList>
+          <b:Person>
+            <b:Last>Keller</b:Last>
+            <b:First>J</b:First>
+          </b:Person>
+          <b:Person>
+            <b:Last>Liu</b:Last>
+            <b:First>D</b:First>
+          </b:Person>
+          <b:Person>
+            <b:Last>Fogel</b:Last>
+            <b:First>D</b:First>
+          </b:Person>
+        </b:NameList>
+      </b:Author>
+    </b:Author>
+    <b:Publisher>John Wiley &amp; Sons</b:Publisher>
+    <b:RefOrder>4</b:RefOrder>
+  </b:Source>
+  <b:Source>
+    <b:Tag>Hij20</b:Tag>
+    <b:SourceType>JournalArticle</b:SourceType>
+    <b:Guid>{4F82B767-A350-421E-BBA8-E1295E09E951}</b:Guid>
+    <b:Title>LevelSpace: a NetLogo extension for multi-level agent-based modeling</b:Title>
+    <b:Year>2020</b:Year>
+    <b:Author>
+      <b:Author>
+        <b:NameList>
+          <b:Person>
+            <b:Last>Hijorth</b:Last>
+            <b:First>A</b:First>
+          </b:Person>
+          <b:Person>
+            <b:Last>Head</b:Last>
+            <b:First>B</b:First>
+          </b:Person>
+          <b:Person>
+            <b:Last>Brady</b:Last>
+            <b:First>C</b:First>
+          </b:Person>
+          <b:Person>
+            <b:Last>Wilensky</b:Last>
+            <b:First>U</b:First>
+          </b:Person>
+        </b:NameList>
+      </b:Author>
+    </b:Author>
+    <b:JournalName>Journal of Artificial Societies &amp; Social Simulation</b:JournalName>
+    <b:Pages>1-24</b:Pages>
+    <b:Volume>23</b:Volume>
+    <b:Issue>1</b:Issue>
+    <b:DOI>10.18564/jasss.4130</b:DOI>
+    <b:RefOrder>5</b:RefOrder>
+  </b:Source>
+  <b:Source>
+    <b:Tag>Dar59</b:Tag>
+    <b:SourceType>Book</b:SourceType>
+    <b:Guid>{FE2F6E73-E1E7-4442-8A85-8E7F1E38D5EC}</b:Guid>
+    <b:Title>On the origin of species</b:Title>
+    <b:Year>1859</b:Year>
+    <b:Author>
+      <b:Author>
+        <b:NameList>
+          <b:Person>
+            <b:Last>Darwin</b:Last>
+            <b:First>C</b:First>
+          </b:Person>
+        </b:NameList>
+      </b:Author>
+    </b:Author>
+    <b:RefOrder>3</b:RefOrder>
+  </b:Source>
 </b:Sources>
 </file>
 
 <file path=customXml/itemProps1.xml><?xml version="1.0" encoding="utf-8"?>
-<ds:datastoreItem xmlns:ds="http://schemas.openxmlformats.org/officeDocument/2006/customXml" ds:itemID="{9CC584DC-6EBC-4156-AC1F-09DA5B89C381}">
+<ds:datastoreItem xmlns:ds="http://schemas.openxmlformats.org/officeDocument/2006/customXml" ds:itemID="{C91C2BE9-396F-494D-B444-C9D531E5DA20}">
   <ds:schemaRefs>
     <ds:schemaRef ds:uri="http://schemas.openxmlformats.org/officeDocument/2006/bibliography"/>
   </ds:schemaRefs>

</xml_diff>

<commit_message>
break to bug the wife
</commit_message>
<xml_diff>
--- a/Week6_MultiAgent/BachmeierNTIM8150-6.docx
+++ b/Week6_MultiAgent/BachmeierNTIM8150-6.docx
@@ -1021,24 +1021,239 @@
         <w:pStyle w:val="Heading2"/>
       </w:pPr>
       <w:r>
+        <w:t>Multi-Level Agent-Based Modeling (ML-ABM)</w:t>
+      </w:r>
+    </w:p>
+    <w:p>
+      <w:r>
+        <w:tab/>
+        <w:t xml:space="preserve">After decomposing complex models into individual agents, a mechanism must aggregate the independent decisions into more macro observations. </w:t>
+      </w:r>
+      <w:r>
         <w:t>Cellular Automata (CA)</w:t>
       </w:r>
-    </w:p>
-    <w:p>
-      <w:pPr>
-        <w:pStyle w:val="Heading2"/>
-      </w:pPr>
-      <w:r>
-        <w:t>Multi-Level Agent-Based Modeling (ML-ABM)</w:t>
+      <w:r>
+        <w:t xml:space="preserve"> paints this picture by grouping related swarms into “a hierarchical series of discrete systems</w:t>
+      </w:r>
+      <w:sdt>
+        <w:sdtPr>
+          <w:id w:val="2037301974"/>
+          <w:citation/>
+        </w:sdtPr>
+        <w:sdtContent>
+          <w:r>
+            <w:fldChar w:fldCharType="begin"/>
+          </w:r>
+          <w:r>
+            <w:instrText xml:space="preserve"> CITATION Mak18 \l 1033 </w:instrText>
+          </w:r>
+          <w:r>
+            <w:fldChar w:fldCharType="separate"/>
+          </w:r>
+          <w:r>
+            <w:rPr>
+              <w:noProof/>
+            </w:rPr>
+            <w:t xml:space="preserve"> (Makarenko &amp; Osaulenko, 2018)</w:t>
+          </w:r>
+          <w:r>
+            <w:fldChar w:fldCharType="end"/>
+          </w:r>
+        </w:sdtContent>
+      </w:sdt>
+      <w:r>
+        <w:t>.”</w:t>
+      </w:r>
+      <w:r>
+        <w:t xml:space="preserve">  Through multiple levels of aggregation, agents can feed into swarms and those individual-swarms into swarm-networks.</w:t>
+      </w:r>
+    </w:p>
+    <w:p>
+      <w:pPr>
+        <w:ind w:firstLine="720"/>
+      </w:pPr>
+      <w:r>
+        <w:t xml:space="preserve">For instance, a financial market </w:t>
+      </w:r>
+      <w:r>
+        <w:t xml:space="preserve">environment </w:t>
+      </w:r>
+      <w:r>
+        <w:t xml:space="preserve">has individual buy-and-sell </w:t>
+      </w:r>
+      <w:r>
+        <w:t xml:space="preserve">participants </w:t>
+      </w:r>
+      <w:r>
+        <w:t>that react to fluctuations in supply-and-demand</w:t>
+      </w:r>
+      <w:r>
+        <w:t xml:space="preserve"> (see Figure 3)</w:t>
+      </w:r>
+      <w:r>
+        <w:t xml:space="preserve">.  This </w:t>
+      </w:r>
+      <w:r>
+        <w:t xml:space="preserve">specific example </w:t>
+      </w:r>
+      <w:r>
+        <w:t>simulation contain</w:t>
+      </w:r>
+      <w:r>
+        <w:t>s</w:t>
+      </w:r>
+      <w:r>
+        <w:t xml:space="preserve"> thousands of individual portfolio accounts (agents) that frequently make rational transactions.  An analysis could apply CA across the</w:t>
+      </w:r>
+      <w:r>
+        <w:t>se</w:t>
+      </w:r>
+      <w:r>
+        <w:t xml:space="preserve"> </w:t>
+      </w:r>
+      <w:r>
+        <w:t xml:space="preserve">portfolios by </w:t>
+      </w:r>
+      <w:r>
+        <w:t>aggregat</w:t>
+      </w:r>
+      <w:r>
+        <w:t>ing</w:t>
+      </w:r>
+      <w:r>
+        <w:t xml:space="preserve"> the multitude of data points and improve the data’s usability for professional traders.  However, an inefficiency exists within this design because some individual portfolios (agent state) are nearly identical.  Other aspects</w:t>
+      </w:r>
+      <w:r>
+        <w:t>,</w:t>
+      </w:r>
+      <w:r>
+        <w:t xml:space="preserve"> </w:t>
+      </w:r>
+      <w:r>
+        <w:t>like the risk-free rate,</w:t>
+      </w:r>
+      <w:r>
+        <w:t xml:space="preserve"> do not require the fidelity </w:t>
+      </w:r>
+      <w:r>
+        <w:t xml:space="preserve">that swarms of </w:t>
+      </w:r>
+      <w:r>
+        <w:t>agents</w:t>
+      </w:r>
+      <w:r>
+        <w:t xml:space="preserve"> produce.  These situations can rely on ML-ABM to approximate irrelevant details</w:t>
+      </w:r>
+      <w:r>
+        <w:t xml:space="preserve"> (e.g., with caches)</w:t>
+      </w:r>
+      <w:r>
+        <w:t xml:space="preserve"> and enable fine-grained influence over critical decisions </w:t>
+      </w:r>
+      <w:r>
+        <w:t xml:space="preserve">(e.g., with swarms of agent) </w:t>
+      </w:r>
+      <w:r>
+        <w:t>(</w:t>
+      </w:r>
+      <w:proofErr w:type="spellStart"/>
+      <w:r>
+        <w:t>Hijorth</w:t>
+      </w:r>
+      <w:proofErr w:type="spellEnd"/>
+      <w:r>
+        <w:t xml:space="preserve"> et al., 2020).</w:t>
+      </w:r>
+      <w:r>
+        <w:t xml:space="preserve"> </w:t>
+      </w:r>
+    </w:p>
+    <w:p>
+      <w:pPr>
+        <w:ind w:firstLine="720"/>
+        <w:jc w:val="center"/>
+      </w:pPr>
+    </w:p>
+    <w:p>
+      <w:pPr>
+        <w:pStyle w:val="Caption"/>
+      </w:pPr>
+    </w:p>
+    <w:p>
+      <w:pPr>
+        <w:pStyle w:val="Caption"/>
+      </w:pPr>
+      <w:r>
+        <w:lastRenderedPageBreak/>
+        <w:t>Figure 3: Financial Market</w:t>
+      </w:r>
+    </w:p>
+    <w:p>
+      <w:pPr>
+        <w:ind w:firstLine="720"/>
+        <w:jc w:val="center"/>
+      </w:pPr>
+      <w:r>
+        <w:rPr>
+          <w:noProof/>
+        </w:rPr>
+        <w:drawing>
+          <wp:inline distT="0" distB="0" distL="0" distR="0" wp14:anchorId="75C5E0AA" wp14:editId="2520B8B6">
+            <wp:extent cx="3105150" cy="2345103"/>
+            <wp:effectExtent l="0" t="0" r="0" b="0"/>
+            <wp:docPr id="4" name="Picture 4"/>
+            <wp:cNvGraphicFramePr>
+              <a:graphicFrameLocks xmlns:a="http://schemas.openxmlformats.org/drawingml/2006/main" noChangeAspect="1"/>
+            </wp:cNvGraphicFramePr>
+            <a:graphic xmlns:a="http://schemas.openxmlformats.org/drawingml/2006/main">
+              <a:graphicData uri="http://schemas.openxmlformats.org/drawingml/2006/picture">
+                <pic:pic xmlns:pic="http://schemas.openxmlformats.org/drawingml/2006/picture">
+                  <pic:nvPicPr>
+                    <pic:cNvPr id="1" name=""/>
+                    <pic:cNvPicPr/>
+                  </pic:nvPicPr>
+                  <pic:blipFill>
+                    <a:blip r:embed="rId9"/>
+                    <a:stretch>
+                      <a:fillRect/>
+                    </a:stretch>
+                  </pic:blipFill>
+                  <pic:spPr>
+                    <a:xfrm>
+                      <a:off x="0" y="0"/>
+                      <a:ext cx="3121292" cy="2357294"/>
+                    </a:xfrm>
+                    <a:prstGeom prst="rect">
+                      <a:avLst/>
+                    </a:prstGeom>
+                  </pic:spPr>
+                </pic:pic>
+              </a:graphicData>
+            </a:graphic>
+          </wp:inline>
+        </w:drawing>
+      </w:r>
+    </w:p>
+    <w:p>
+      <w:pPr>
+        <w:pStyle w:val="Heading1"/>
+      </w:pPr>
+      <w:proofErr w:type="gramStart"/>
+      <w:r>
+        <w:t>Future Prospects</w:t>
+      </w:r>
+      <w:proofErr w:type="gramEnd"/>
+      <w:r>
+        <w:t xml:space="preserve"> for Business and Science</w:t>
       </w:r>
     </w:p>
     <w:sectPr>
-      <w:headerReference w:type="even" r:id="rId9"/>
-      <w:headerReference w:type="default" r:id="rId10"/>
-      <w:footerReference w:type="even" r:id="rId11"/>
-      <w:footerReference w:type="default" r:id="rId12"/>
-      <w:headerReference w:type="first" r:id="rId13"/>
-      <w:footerReference w:type="first" r:id="rId14"/>
+      <w:headerReference w:type="even" r:id="rId10"/>
+      <w:headerReference w:type="default" r:id="rId11"/>
+      <w:footerReference w:type="even" r:id="rId12"/>
+      <w:footerReference w:type="default" r:id="rId13"/>
+      <w:headerReference w:type="first" r:id="rId14"/>
+      <w:footerReference w:type="first" r:id="rId15"/>
       <w:pgSz w:w="12240" w:h="15840"/>
       <w:pgMar w:top="1440" w:right="1440" w:bottom="1440" w:left="1440" w:header="720" w:footer="720" w:gutter="0"/>
       <w:pgNumType w:start="1"/>
@@ -2309,7 +2524,7 @@
       </b:Author>
     </b:Author>
     <b:Publisher>John Wiley &amp; Sons</b:Publisher>
-    <b:RefOrder>4</b:RefOrder>
+    <b:RefOrder>5</b:RefOrder>
   </b:Source>
   <b:Source>
     <b:Tag>Hij20</b:Tag>
@@ -2344,7 +2559,7 @@
     <b:Volume>23</b:Volume>
     <b:Issue>1</b:Issue>
     <b:DOI>10.18564/jasss.4130</b:DOI>
-    <b:RefOrder>5</b:RefOrder>
+    <b:RefOrder>6</b:RefOrder>
   </b:Source>
   <b:Source>
     <b:Tag>Dar59</b:Tag>
@@ -2364,11 +2579,38 @@
     </b:Author>
     <b:RefOrder>3</b:RefOrder>
   </b:Source>
+  <b:Source>
+    <b:Tag>Mak18</b:Tag>
+    <b:SourceType>ConferenceProceedings</b:SourceType>
+    <b:Guid>{2D5AE399-C67A-4755-8E2D-EEF721365A7F}</b:Guid>
+    <b:Title>Application of cellular automates in some models of artificial intelligence</b:Title>
+    <b:Year>2018</b:Year>
+    <b:City>Kyiv, Kyiv City, Ukraine</b:City>
+    <b:Publisher>Institute of Electrical and Electronics Engineers</b:Publisher>
+    <b:Author>
+      <b:Author>
+        <b:NameList>
+          <b:Person>
+            <b:Last>Makarenko</b:Last>
+            <b:First>O</b:First>
+          </b:Person>
+          <b:Person>
+            <b:Last>Osaulenko</b:Last>
+            <b:First>V</b:First>
+          </b:Person>
+        </b:NameList>
+      </b:Author>
+    </b:Author>
+    <b:Pages>1-4</b:Pages>
+    <b:DOI>10.1109/SAIC.2018.8516837</b:DOI>
+    <b:ConferenceName>IEEE First International Conference on System Analysis &amp; Intelligent Computing</b:ConferenceName>
+    <b:RefOrder>4</b:RefOrder>
+  </b:Source>
 </b:Sources>
 </file>
 
 <file path=customXml/itemProps1.xml><?xml version="1.0" encoding="utf-8"?>
-<ds:datastoreItem xmlns:ds="http://schemas.openxmlformats.org/officeDocument/2006/customXml" ds:itemID="{C91C2BE9-396F-494D-B444-C9D531E5DA20}">
+<ds:datastoreItem xmlns:ds="http://schemas.openxmlformats.org/officeDocument/2006/customXml" ds:itemID="{8924D405-9DDC-47E3-A23F-48E37458F68E}">
   <ds:schemaRefs>
     <ds:schemaRef ds:uri="http://schemas.openxmlformats.org/officeDocument/2006/bibliography"/>
   </ds:schemaRefs>

</xml_diff>